<commit_message>
pyramid dziala z symulacja <3
</commit_message>
<xml_diff>
--- a/Design Contest Report Template EU.docx
+++ b/Design Contest Report Template EU.docx
@@ -503,34 +503,6 @@
         <w:pStyle w:val="Heading1"/>
       </w:pPr>
       <w:r>
-        <w:rPr>
-          <w:rFonts w:cs="Arial"/>
-          <w:szCs w:val="22"/>
-        </w:rPr>
-        <w:br w:type="page"/>
-      </w:r>
-      <w:r>
-        <w:lastRenderedPageBreak/>
-        <w:t xml:space="preserve">{Your </w:t>
-      </w:r>
-      <w:r>
-        <w:t>“</w:t>
-      </w:r>
-      <w:r>
-        <w:t>Product Marketing Sheet</w:t>
-      </w:r>
-      <w:r>
-        <w:t>”</w:t>
-      </w:r>
-      <w:r>
-        <w:t xml:space="preserve"> Goes Here}</w:t>
-      </w:r>
-    </w:p>
-    <w:p>
-      <w:pPr>
-        <w:pStyle w:val="Heading1"/>
-      </w:pPr>
-      <w:r>
         <w:br w:type="page"/>
       </w:r>
       <w:r>
@@ -612,8 +584,6 @@
       </w:r>
     </w:p>
     <w:p/>
-    <w:p/>
-    <w:p/>
     <w:p>
       <w:pPr>
         <w:rPr>
@@ -1139,7 +1109,6 @@
           <w:rFonts w:cs="Arial"/>
           <w:szCs w:val="22"/>
         </w:rPr>
-        <w:lastRenderedPageBreak/>
         <w:t xml:space="preserve">Point tracking was successfully implemented, but for robust tracking, Harris corner detector should be implemented for finding best points candidates. </w:t>
       </w:r>
       <w:r>
@@ -1310,23 +1279,7 @@
             <w:rFonts w:cs="Arial"/>
             <w:szCs w:val="22"/>
           </w:rPr>
-          <w:t>https://web.stanford.edu/class/cs231m/references/pyr-lucas-kanade-feature-track</w:t>
-        </w:r>
-        <w:r>
-          <w:rPr>
-            <w:rStyle w:val="Hyperlink"/>
-            <w:rFonts w:cs="Arial"/>
-            <w:szCs w:val="22"/>
-          </w:rPr>
-          <w:t>e</w:t>
-        </w:r>
-        <w:r>
-          <w:rPr>
-            <w:rStyle w:val="Hyperlink"/>
-            <w:rFonts w:cs="Arial"/>
-            <w:szCs w:val="22"/>
-          </w:rPr>
-          <w:t>r-bouget.pdf</w:t>
+          <w:t>https://web.stanford.edu/class/cs231m/references/pyr-lucas-kanade-feature-tracker-bouget.pdf</w:t>
         </w:r>
       </w:hyperlink>
     </w:p>
@@ -2255,6 +2208,15 @@
         <w:fldChar w:fldCharType="separate"/>
       </w:r>
       <w:r>
+        <w:fldChar w:fldCharType="begin"/>
+      </w:r>
+      <w:r>
+        <w:instrText xml:space="preserve"> INCLUDEPICTURE  "https://hackster.imgix.net/uploads/attachments/847356/ycbcr_kk9sRGhzvQ.png?auto=compress,format&amp;w=1280&amp;h=960&amp;fit=max" \* MERGEFORMATINET </w:instrText>
+      </w:r>
+      <w:r>
+        <w:fldChar w:fldCharType="separate"/>
+      </w:r>
+      <w:r>
         <w:pict>
           <v:shapetype id="_x0000_t75" coordsize="21600,21600" o:spt="75" o:preferrelative="t" path="m@4@5l@4@11@9@11@9@5xe" filled="f" stroked="f">
             <v:stroke joinstyle="miter"/>
@@ -2275,10 +2237,13 @@
             <v:path o:extrusionok="f" gradientshapeok="t" o:connecttype="rect"/>
             <o:lock v:ext="edit" aspectratio="t"/>
           </v:shapetype>
-          <v:shape id="_x0000_i1030" type="#_x0000_t75" alt="" style="width:300pt;height:67.2pt">
+          <v:shape id="_x0000_i1025" type="#_x0000_t75" alt="" style="width:300pt;height:67.35pt">
             <v:imagedata r:id="rId11" r:href="rId12"/>
           </v:shape>
         </w:pict>
+      </w:r>
+      <w:r>
+        <w:fldChar w:fldCharType="end"/>
       </w:r>
       <w:r>
         <w:fldChar w:fldCharType="end"/>
@@ -5366,13 +5331,26 @@
             <w:rPr>
               <w:rFonts w:ascii="Cambria Math" w:hAnsi="Cambria Math"/>
             </w:rPr>
-            <m:t>read</m:t>
+            <m:t>read_address=write_address+</m:t>
           </m:r>
           <m:r>
             <w:rPr>
               <w:rFonts w:ascii="Cambria Math" w:hAnsi="Cambria Math"/>
             </w:rPr>
-            <m:t>_address=write_address+</m:t>
+            <m:t>read_offset</m:t>
+          </m:r>
+        </m:oMath>
+      </m:oMathPara>
+    </w:p>
+    <w:p/>
+    <w:p>
+      <m:oMathPara>
+        <m:oMath>
+          <m:r>
+            <w:rPr>
+              <w:rFonts w:ascii="Cambria Math" w:hAnsi="Cambria Math"/>
+            </w:rPr>
+            <m:t>read_offset</m:t>
           </m:r>
           <m:r>
             <m:rPr>
@@ -5381,7 +5359,7 @@
             <w:rPr>
               <w:rFonts w:ascii="Cambria Math" w:hAnsi="Cambria Math"/>
             </w:rPr>
-            <m:t>Δ</m:t>
+            <m:t>=Δ</m:t>
           </m:r>
           <m:r>
             <w:rPr>
@@ -5441,8 +5419,8 @@
         </w:rPr>
         <w:drawing>
           <wp:inline distT="0" distB="0" distL="0" distR="0">
-            <wp:extent cx="6303645" cy="3096260"/>
-            <wp:effectExtent l="0" t="0" r="0" b="8890"/>
+            <wp:extent cx="6843170" cy="3361267"/>
+            <wp:effectExtent l="0" t="0" r="0" b="0"/>
             <wp:docPr id="10" name="Picture 10" descr="C:\Users\danilowi\AppData\Local\Temp\Rar$DRa14676.8326\kltddc.png"/>
             <wp:cNvGraphicFramePr>
               <a:graphicFrameLocks xmlns:a="http://schemas.openxmlformats.org/drawingml/2006/main" noChangeAspect="1"/>
@@ -5472,7 +5450,7 @@
                   <pic:spPr bwMode="auto">
                     <a:xfrm>
                       <a:off x="0" y="0"/>
-                      <a:ext cx="6303645" cy="3096260"/>
+                      <a:ext cx="6851125" cy="3365174"/>
                     </a:xfrm>
                     <a:prstGeom prst="rect">
                       <a:avLst/>
@@ -5692,6 +5670,7 @@
             <w:rPr>
               <w:rFonts w:ascii="Cambria Math" w:hAnsi="Cambria Math"/>
             </w:rPr>
+            <w:lastRenderedPageBreak/>
             <m:t>b=</m:t>
           </m:r>
           <m:d>
@@ -5757,7 +5736,6 @@
     <w:p/>
     <w:p>
       <w:r>
-        <w:lastRenderedPageBreak/>
         <w:tab/>
         <w:t xml:space="preserve">The solution </w:t>
       </w:r>
@@ -6300,7 +6278,6 @@
           <w:b/>
           <w:szCs w:val="22"/>
         </w:rPr>
-        <w:lastRenderedPageBreak/>
         <w:t>Image scaling</w:t>
       </w:r>
       <w:r>
@@ -6311,23 +6288,20 @@
         </w:rPr>
         <w:t xml:space="preserve"> (scale2x.v)</w:t>
       </w:r>
-      <w:bookmarkStart w:id="0" w:name="_GoBack"/>
-      <w:bookmarkEnd w:id="0"/>
-    </w:p>
-    <w:p>
-      <w:pPr>
-        <w:rPr>
-          <w:rFonts w:cs="Arial"/>
-          <w:b/>
-          <w:szCs w:val="22"/>
-        </w:rPr>
-      </w:pPr>
-    </w:p>
-    <w:p>
-      <w:pPr>
-        <w:rPr>
-          <w:rFonts w:cs="Arial"/>
-          <w:b/>
+    </w:p>
+    <w:p>
+      <w:pPr>
+        <w:rPr>
+          <w:rFonts w:cs="Arial"/>
+          <w:b/>
+          <w:szCs w:val="22"/>
+        </w:rPr>
+      </w:pPr>
+    </w:p>
+    <w:p>
+      <w:pPr>
+        <w:rPr>
+          <w:rFonts w:cs="Arial"/>
           <w:szCs w:val="22"/>
         </w:rPr>
       </w:pPr>
@@ -6339,20 +6313,47 @@
         </w:rPr>
         <w:tab/>
       </w:r>
-    </w:p>
-    <w:p>
-      <w:pPr>
-        <w:rPr>
-          <w:rFonts w:cs="Arial"/>
-          <w:b/>
-          <w:szCs w:val="22"/>
-        </w:rPr>
-      </w:pPr>
-    </w:p>
-    <w:p>
-      <w:pPr>
-        <w:keepNext/>
+      <w:r>
+        <w:rPr>
+          <w:rFonts w:cs="Arial"/>
+          <w:szCs w:val="22"/>
+        </w:rPr>
+        <w:t xml:space="preserve">In general case, bilinear or bicubic interpolation is used for image scaling, but the problem drastically simplifies if the image is scaled by a factor of two. </w:t>
+      </w:r>
+    </w:p>
+    <w:p>
+      <w:pPr>
+        <w:rPr>
+          <w:rFonts w:cs="Arial"/>
+          <w:szCs w:val="22"/>
+        </w:rPr>
+      </w:pPr>
+    </w:p>
+    <w:p>
+      <w:pPr>
+        <w:rPr>
+          <w:rFonts w:cs="Arial"/>
+          <w:szCs w:val="22"/>
+        </w:rPr>
+      </w:pPr>
+    </w:p>
+    <w:p>
+      <w:pPr>
+        <w:rPr>
+          <w:rFonts w:cs="Arial"/>
+          <w:b/>
+          <w:szCs w:val="22"/>
+        </w:rPr>
+      </w:pPr>
+    </w:p>
+    <w:p>
+      <w:pPr>
         <w:jc w:val="center"/>
+        <w:rPr>
+          <w:rFonts w:cs="Arial"/>
+          <w:b/>
+          <w:szCs w:val="22"/>
+        </w:rPr>
       </w:pPr>
       <w:r>
         <w:rPr>
@@ -6363,9 +6364,9 @@
         </w:rPr>
         <w:drawing>
           <wp:inline distT="0" distB="0" distL="0" distR="0">
-            <wp:extent cx="3024734" cy="2743108"/>
-            <wp:effectExtent l="0" t="0" r="4445" b="635"/>
-            <wp:docPr id="15" name="Picture 15" descr="C:\Users\danilowi\Downloads\inter.png"/>
+            <wp:extent cx="4732560" cy="3192780"/>
+            <wp:effectExtent l="0" t="0" r="0" b="7620"/>
+            <wp:docPr id="5" name="Picture 5" descr="C:\Users\danilowi\Downloads\kltddc.png"/>
             <wp:cNvGraphicFramePr>
               <a:graphicFrameLocks xmlns:a="http://schemas.openxmlformats.org/drawingml/2006/main" noChangeAspect="1"/>
             </wp:cNvGraphicFramePr>
@@ -6373,7 +6374,7 @@
               <a:graphicData uri="http://schemas.openxmlformats.org/drawingml/2006/picture">
                 <pic:pic xmlns:pic="http://schemas.openxmlformats.org/drawingml/2006/picture">
                   <pic:nvPicPr>
-                    <pic:cNvPr id="0" name="Picture 25" descr="C:\Users\danilowi\Downloads\inter.png"/>
+                    <pic:cNvPr id="0" name="Picture 2" descr="C:\Users\danilowi\Downloads\kltddc.png"/>
                     <pic:cNvPicPr>
                       <a:picLocks noChangeAspect="1" noChangeArrowheads="1"/>
                     </pic:cNvPicPr>
@@ -6394,7 +6395,7 @@
                   <pic:spPr bwMode="auto">
                     <a:xfrm>
                       <a:off x="0" y="0"/>
-                      <a:ext cx="3062866" cy="2777690"/>
+                      <a:ext cx="4744998" cy="3201171"/>
                     </a:xfrm>
                     <a:prstGeom prst="rect">
                       <a:avLst/>
@@ -6413,62 +6414,374 @@
     </w:p>
     <w:p>
       <w:pPr>
-        <w:pStyle w:val="Caption"/>
-        <w:rPr>
-          <w:b w:val="0"/>
-          <w:szCs w:val="22"/>
-        </w:rPr>
-      </w:pPr>
-      <w:r>
-        <w:t xml:space="preserve">Figure </w:t>
-      </w:r>
-      <w:r>
-        <w:fldChar w:fldCharType="begin"/>
-      </w:r>
-      <w:r>
-        <w:instrText xml:space="preserve"> SEQ Figure \* ARABIC </w:instrText>
-      </w:r>
-      <w:r>
-        <w:fldChar w:fldCharType="separate"/>
-      </w:r>
-      <w:r>
-        <w:rPr>
+        <w:rPr>
+          <w:rFonts w:cs="Arial"/>
+          <w:b/>
+          <w:szCs w:val="22"/>
+        </w:rPr>
+      </w:pPr>
+    </w:p>
+    <w:p>
+      <w:pPr>
+        <w:keepNext/>
+        <w:jc w:val="center"/>
+      </w:pPr>
+    </w:p>
+    <w:p>
+      <w:pPr>
+        <w:rPr>
+          <w:rFonts w:cs="Arial"/>
+          <w:b/>
+          <w:szCs w:val="22"/>
+        </w:rPr>
+      </w:pPr>
+      <w:r>
+        <w:rPr>
+          <w:rFonts w:cs="Arial"/>
+          <w:b/>
+          <w:szCs w:val="22"/>
+        </w:rPr>
+        <w:tab/>
+      </w:r>
+    </w:p>
+    <w:p>
+      <w:pPr>
+        <w:ind w:firstLine="720"/>
+        <w:rPr>
+          <w:rFonts w:cs="Arial"/>
+          <w:szCs w:val="22"/>
+        </w:rPr>
+      </w:pPr>
+      <w:r>
+        <w:rPr>
+          <w:rFonts w:cs="Arial"/>
+          <w:szCs w:val="22"/>
+        </w:rPr>
+        <w:t xml:space="preserve">In this project, scaled pixel value </w:t>
+      </w:r>
+      <m:oMath>
+        <m:r>
+          <w:rPr>
+            <w:rFonts w:ascii="Cambria Math" w:hAnsi="Cambria Math" w:cs="Arial"/>
+            <w:szCs w:val="22"/>
+          </w:rPr>
+          <m:t>S</m:t>
+        </m:r>
+      </m:oMath>
+      <w:r>
+        <w:rPr>
+          <w:rFonts w:cs="Arial"/>
+          <w:szCs w:val="22"/>
+        </w:rPr>
+        <w:t xml:space="preserve"> is just arithmetic mean of surrounding pixel </w:t>
+      </w:r>
+      <w:proofErr w:type="spellStart"/>
+      <w:r>
+        <w:rPr>
+          <w:rFonts w:cs="Arial"/>
+          <w:szCs w:val="22"/>
+        </w:rPr>
+        <w:t>neighbours</w:t>
+      </w:r>
+      <w:proofErr w:type="spellEnd"/>
+      <w:r>
+        <w:rPr>
+          <w:rFonts w:cs="Arial"/>
+          <w:szCs w:val="22"/>
+        </w:rPr>
+        <w:t>.</w:t>
+      </w:r>
+    </w:p>
+    <w:p>
+      <w:pPr>
+        <w:ind w:firstLine="720"/>
+        <w:rPr>
+          <w:rFonts w:cs="Arial"/>
+          <w:szCs w:val="22"/>
+        </w:rPr>
+      </w:pPr>
+    </w:p>
+    <w:p>
+      <w:pPr>
+        <w:rPr>
+          <w:rFonts w:cs="Arial"/>
+          <w:szCs w:val="22"/>
+        </w:rPr>
+      </w:pPr>
+    </w:p>
+    <w:p>
+      <w:pPr>
+        <w:rPr>
+          <w:rFonts w:cs="Arial"/>
+          <w:szCs w:val="22"/>
+        </w:rPr>
+      </w:pPr>
+      <m:oMathPara>
+        <m:oMath>
+          <m:r>
+            <w:rPr>
+              <w:rFonts w:ascii="Cambria Math" w:hAnsi="Cambria Math" w:cs="Arial"/>
+              <w:szCs w:val="22"/>
+            </w:rPr>
+            <m:t>S=</m:t>
+          </m:r>
+          <m:f>
+            <m:fPr>
+              <m:ctrlPr>
+                <w:rPr>
+                  <w:rFonts w:ascii="Cambria Math" w:hAnsi="Cambria Math" w:cs="Arial"/>
+                  <w:i/>
+                  <w:szCs w:val="22"/>
+                </w:rPr>
+              </m:ctrlPr>
+            </m:fPr>
+            <m:num>
+              <m:sSub>
+                <m:sSubPr>
+                  <m:ctrlPr>
+                    <w:rPr>
+                      <w:rFonts w:ascii="Cambria Math" w:hAnsi="Cambria Math" w:cs="Arial"/>
+                      <w:i/>
+                      <w:szCs w:val="22"/>
+                    </w:rPr>
+                  </m:ctrlPr>
+                </m:sSubPr>
+                <m:e>
+                  <m:r>
+                    <w:rPr>
+                      <w:rFonts w:ascii="Cambria Math" w:hAnsi="Cambria Math" w:cs="Arial"/>
+                      <w:szCs w:val="22"/>
+                    </w:rPr>
+                    <m:t>A</m:t>
+                  </m:r>
+                </m:e>
+                <m:sub>
+                  <m:r>
+                    <w:rPr>
+                      <w:rFonts w:ascii="Cambria Math" w:hAnsi="Cambria Math" w:cs="Arial"/>
+                      <w:szCs w:val="22"/>
+                    </w:rPr>
+                    <m:t>11</m:t>
+                  </m:r>
+                </m:sub>
+              </m:sSub>
+              <m:r>
+                <w:rPr>
+                  <w:rFonts w:ascii="Cambria Math" w:hAnsi="Cambria Math" w:cs="Arial"/>
+                  <w:szCs w:val="22"/>
+                </w:rPr>
+                <m:t>+</m:t>
+              </m:r>
+              <m:sSub>
+                <m:sSubPr>
+                  <m:ctrlPr>
+                    <w:rPr>
+                      <w:rFonts w:ascii="Cambria Math" w:hAnsi="Cambria Math" w:cs="Arial"/>
+                      <w:i/>
+                      <w:szCs w:val="22"/>
+                    </w:rPr>
+                  </m:ctrlPr>
+                </m:sSubPr>
+                <m:e>
+                  <m:r>
+                    <w:rPr>
+                      <w:rFonts w:ascii="Cambria Math" w:hAnsi="Cambria Math" w:cs="Arial"/>
+                      <w:szCs w:val="22"/>
+                    </w:rPr>
+                    <m:t>A</m:t>
+                  </m:r>
+                </m:e>
+                <m:sub>
+                  <m:r>
+                    <w:rPr>
+                      <w:rFonts w:ascii="Cambria Math" w:hAnsi="Cambria Math" w:cs="Arial"/>
+                      <w:szCs w:val="22"/>
+                    </w:rPr>
+                    <m:t>12</m:t>
+                  </m:r>
+                </m:sub>
+              </m:sSub>
+              <m:r>
+                <w:rPr>
+                  <w:rFonts w:ascii="Cambria Math" w:hAnsi="Cambria Math" w:cs="Arial"/>
+                  <w:szCs w:val="22"/>
+                </w:rPr>
+                <m:t>+</m:t>
+              </m:r>
+              <m:sSub>
+                <m:sSubPr>
+                  <m:ctrlPr>
+                    <w:rPr>
+                      <w:rFonts w:ascii="Cambria Math" w:hAnsi="Cambria Math" w:cs="Arial"/>
+                      <w:i/>
+                      <w:szCs w:val="22"/>
+                    </w:rPr>
+                  </m:ctrlPr>
+                </m:sSubPr>
+                <m:e>
+                  <m:r>
+                    <w:rPr>
+                      <w:rFonts w:ascii="Cambria Math" w:hAnsi="Cambria Math" w:cs="Arial"/>
+                      <w:szCs w:val="22"/>
+                    </w:rPr>
+                    <m:t>A</m:t>
+                  </m:r>
+                </m:e>
+                <m:sub>
+                  <m:r>
+                    <w:rPr>
+                      <w:rFonts w:ascii="Cambria Math" w:hAnsi="Cambria Math" w:cs="Arial"/>
+                      <w:szCs w:val="22"/>
+                    </w:rPr>
+                    <m:t>21</m:t>
+                  </m:r>
+                </m:sub>
+              </m:sSub>
+              <m:r>
+                <w:rPr>
+                  <w:rFonts w:ascii="Cambria Math" w:hAnsi="Cambria Math" w:cs="Arial"/>
+                  <w:szCs w:val="22"/>
+                </w:rPr>
+                <m:t>+</m:t>
+              </m:r>
+              <m:sSub>
+                <m:sSubPr>
+                  <m:ctrlPr>
+                    <w:rPr>
+                      <w:rFonts w:ascii="Cambria Math" w:hAnsi="Cambria Math" w:cs="Arial"/>
+                      <w:i/>
+                      <w:szCs w:val="22"/>
+                    </w:rPr>
+                  </m:ctrlPr>
+                </m:sSubPr>
+                <m:e>
+                  <m:r>
+                    <w:rPr>
+                      <w:rFonts w:ascii="Cambria Math" w:hAnsi="Cambria Math" w:cs="Arial"/>
+                      <w:szCs w:val="22"/>
+                    </w:rPr>
+                    <m:t>A</m:t>
+                  </m:r>
+                </m:e>
+                <m:sub>
+                  <m:r>
+                    <w:rPr>
+                      <w:rFonts w:ascii="Cambria Math" w:hAnsi="Cambria Math" w:cs="Arial"/>
+                      <w:szCs w:val="22"/>
+                    </w:rPr>
+                    <m:t>22</m:t>
+                  </m:r>
+                </m:sub>
+              </m:sSub>
+            </m:num>
+            <m:den>
+              <m:r>
+                <w:rPr>
+                  <w:rFonts w:ascii="Cambria Math" w:hAnsi="Cambria Math" w:cs="Arial"/>
+                  <w:szCs w:val="22"/>
+                </w:rPr>
+                <m:t>4</m:t>
+              </m:r>
+            </m:den>
+          </m:f>
+        </m:oMath>
+      </m:oMathPara>
+    </w:p>
+    <w:p>
+      <w:pPr>
+        <w:rPr>
+          <w:rFonts w:cs="Arial"/>
+          <w:b/>
+          <w:szCs w:val="22"/>
+        </w:rPr>
+      </w:pPr>
+      <w:r>
+        <w:rPr>
+          <w:rFonts w:cs="Arial"/>
+          <w:b/>
+          <w:szCs w:val="22"/>
+        </w:rPr>
+        <w:tab/>
+      </w:r>
+    </w:p>
+    <w:p>
+      <w:pPr>
+        <w:rPr>
+          <w:rFonts w:cs="Arial"/>
+          <w:b/>
+          <w:szCs w:val="22"/>
+        </w:rPr>
+      </w:pPr>
+      <w:r>
+        <w:rPr>
+          <w:rFonts w:cs="Arial"/>
+          <w:b/>
+          <w:szCs w:val="22"/>
+        </w:rPr>
+        <w:tab/>
+      </w:r>
+    </w:p>
+    <w:p>
+      <w:pPr>
+        <w:ind w:firstLine="720"/>
+        <w:rPr>
+          <w:rFonts w:cs="Arial"/>
+          <w:szCs w:val="22"/>
+        </w:rPr>
+      </w:pPr>
+      <w:r>
+        <w:rPr>
+          <w:rFonts w:cs="Arial"/>
+          <w:szCs w:val="22"/>
+        </w:rPr>
+        <w:t>The main challenge of this module is to generate valid output synchronization signals (</w:t>
+      </w:r>
+      <w:proofErr w:type="spellStart"/>
+      <w:r>
+        <w:rPr>
+          <w:rFonts w:cs="Arial"/>
+          <w:szCs w:val="22"/>
+        </w:rPr>
+        <w:t>i.e</w:t>
+      </w:r>
+      <w:proofErr w:type="spellEnd"/>
+      <w:r>
+        <w:rPr>
+          <w:rFonts w:cs="Arial"/>
+          <w:szCs w:val="22"/>
+        </w:rPr>
+        <w:t xml:space="preserve"> </w:t>
+      </w:r>
+      <m:oMath>
+        <m:r>
+          <w:rPr>
+            <w:rFonts w:ascii="Cambria Math" w:hAnsi="Cambria Math" w:cs="Arial"/>
+            <w:szCs w:val="22"/>
+          </w:rPr>
+          <m:t>de, hsync, vsync</m:t>
+        </m:r>
+      </m:oMath>
+      <w:r>
+        <w:rPr>
+          <w:rFonts w:cs="Arial"/>
+          <w:szCs w:val="22"/>
+        </w:rPr>
+        <w:t xml:space="preserve"> flags). On Figure 9, general block design of this module is shown.</w:t>
+      </w:r>
+    </w:p>
+    <w:p>
+      <w:pPr>
+        <w:keepNext/>
+        <w:jc w:val="center"/>
+      </w:pPr>
+      <w:r>
+        <w:rPr>
+          <w:rFonts w:cs="Arial"/>
+          <w:b/>
           <w:noProof/>
-        </w:rPr>
-        <w:t>9</w:t>
-      </w:r>
-      <w:r>
-        <w:fldChar w:fldCharType="end"/>
-      </w:r>
-      <w:r>
-        <w:t>. Image scaling by 2</w:t>
-      </w:r>
-    </w:p>
-    <w:p>
-      <w:pPr>
-        <w:rPr>
-          <w:rFonts w:cs="Arial"/>
-          <w:b/>
-          <w:szCs w:val="22"/>
-        </w:rPr>
-      </w:pPr>
-    </w:p>
-    <w:p>
-      <w:pPr>
-        <w:jc w:val="center"/>
-        <w:rPr>
-          <w:rFonts w:cs="Arial"/>
-          <w:b/>
-          <w:szCs w:val="22"/>
-        </w:rPr>
-      </w:pPr>
-      <w:r>
-        <w:rPr>
-          <w:rFonts w:cs="Arial"/>
-          <w:b/>
-          <w:noProof/>
-          <w:szCs w:val="22"/>
-        </w:rPr>
+          <w:szCs w:val="22"/>
+        </w:rPr>
+        <w:lastRenderedPageBreak/>
         <w:drawing>
           <wp:inline distT="0" distB="0" distL="0" distR="0">
             <wp:extent cx="4465320" cy="3257311"/>
@@ -6518,6 +6831,248 @@
           </wp:inline>
         </w:drawing>
       </w:r>
+      <w:bookmarkStart w:id="0" w:name="_GoBack"/>
+      <w:bookmarkEnd w:id="0"/>
+    </w:p>
+    <w:p>
+      <w:pPr>
+        <w:keepNext/>
+        <w:jc w:val="center"/>
+      </w:pPr>
+    </w:p>
+    <w:p>
+      <w:pPr>
+        <w:pStyle w:val="Caption"/>
+      </w:pPr>
+      <w:r>
+        <w:t xml:space="preserve">Figure </w:t>
+      </w:r>
+      <w:r>
+        <w:fldChar w:fldCharType="begin"/>
+      </w:r>
+      <w:r>
+        <w:instrText xml:space="preserve"> SEQ Figure \* ARABIC </w:instrText>
+      </w:r>
+      <w:r>
+        <w:fldChar w:fldCharType="separate"/>
+      </w:r>
+      <w:r>
+        <w:rPr>
+          <w:noProof/>
+        </w:rPr>
+        <w:t>9</w:t>
+      </w:r>
+      <w:r>
+        <w:fldChar w:fldCharType="end"/>
+      </w:r>
+      <w:r>
+        <w:t>. Image scaling module</w:t>
+      </w:r>
+    </w:p>
+    <w:p/>
+    <w:p>
+      <w:pPr>
+        <w:rPr>
+          <w:szCs w:val="22"/>
+        </w:rPr>
+      </w:pPr>
+      <w:r>
+        <w:tab/>
+        <w:t xml:space="preserve">Pixel </w:t>
+      </w:r>
+      <w:proofErr w:type="spellStart"/>
+      <w:r>
+        <w:t>neighbours</w:t>
+      </w:r>
+      <w:proofErr w:type="spellEnd"/>
+      <w:r>
+        <w:t xml:space="preserve"> </w:t>
+      </w:r>
+      <m:oMath>
+        <m:sSub>
+          <m:sSubPr>
+            <m:ctrlPr>
+              <w:rPr>
+                <w:rFonts w:ascii="Cambria Math" w:hAnsi="Cambria Math" w:cs="Arial"/>
+                <w:i/>
+                <w:szCs w:val="22"/>
+              </w:rPr>
+            </m:ctrlPr>
+          </m:sSubPr>
+          <m:e>
+            <m:r>
+              <w:rPr>
+                <w:rFonts w:ascii="Cambria Math" w:hAnsi="Cambria Math" w:cs="Arial"/>
+                <w:szCs w:val="22"/>
+              </w:rPr>
+              <m:t>A</m:t>
+            </m:r>
+          </m:e>
+          <m:sub>
+            <m:r>
+              <w:rPr>
+                <w:rFonts w:ascii="Cambria Math" w:hAnsi="Cambria Math" w:cs="Arial"/>
+                <w:szCs w:val="22"/>
+              </w:rPr>
+              <m:t>11</m:t>
+            </m:r>
+          </m:sub>
+        </m:sSub>
+        <m:r>
+          <w:rPr>
+            <w:rFonts w:ascii="Cambria Math" w:hAnsi="Cambria Math" w:cs="Arial"/>
+            <w:szCs w:val="22"/>
+          </w:rPr>
+          <m:t xml:space="preserve">, </m:t>
+        </m:r>
+        <m:sSub>
+          <m:sSubPr>
+            <m:ctrlPr>
+              <w:rPr>
+                <w:rFonts w:ascii="Cambria Math" w:hAnsi="Cambria Math" w:cs="Arial"/>
+                <w:i/>
+                <w:szCs w:val="22"/>
+              </w:rPr>
+            </m:ctrlPr>
+          </m:sSubPr>
+          <m:e>
+            <m:r>
+              <w:rPr>
+                <w:rFonts w:ascii="Cambria Math" w:hAnsi="Cambria Math" w:cs="Arial"/>
+                <w:szCs w:val="22"/>
+              </w:rPr>
+              <m:t>A</m:t>
+            </m:r>
+          </m:e>
+          <m:sub>
+            <m:r>
+              <w:rPr>
+                <w:rFonts w:ascii="Cambria Math" w:hAnsi="Cambria Math" w:cs="Arial"/>
+                <w:szCs w:val="22"/>
+              </w:rPr>
+              <m:t>12</m:t>
+            </m:r>
+          </m:sub>
+        </m:sSub>
+        <m:r>
+          <w:rPr>
+            <w:rFonts w:ascii="Cambria Math" w:hAnsi="Cambria Math" w:cs="Arial"/>
+            <w:szCs w:val="22"/>
+          </w:rPr>
+          <m:t xml:space="preserve">,  </m:t>
+        </m:r>
+        <m:sSub>
+          <m:sSubPr>
+            <m:ctrlPr>
+              <w:rPr>
+                <w:rFonts w:ascii="Cambria Math" w:hAnsi="Cambria Math" w:cs="Arial"/>
+                <w:i/>
+                <w:szCs w:val="22"/>
+              </w:rPr>
+            </m:ctrlPr>
+          </m:sSubPr>
+          <m:e>
+            <m:r>
+              <w:rPr>
+                <w:rFonts w:ascii="Cambria Math" w:hAnsi="Cambria Math" w:cs="Arial"/>
+                <w:szCs w:val="22"/>
+              </w:rPr>
+              <m:t>A</m:t>
+            </m:r>
+          </m:e>
+          <m:sub>
+            <m:r>
+              <w:rPr>
+                <w:rFonts w:ascii="Cambria Math" w:hAnsi="Cambria Math" w:cs="Arial"/>
+                <w:szCs w:val="22"/>
+              </w:rPr>
+              <m:t>21</m:t>
+            </m:r>
+          </m:sub>
+        </m:sSub>
+        <m:r>
+          <w:rPr>
+            <w:rFonts w:ascii="Cambria Math" w:hAnsi="Cambria Math" w:cs="Arial"/>
+            <w:szCs w:val="22"/>
+          </w:rPr>
+          <m:t xml:space="preserve">,  </m:t>
+        </m:r>
+        <m:sSub>
+          <m:sSubPr>
+            <m:ctrlPr>
+              <w:rPr>
+                <w:rFonts w:ascii="Cambria Math" w:hAnsi="Cambria Math" w:cs="Arial"/>
+                <w:i/>
+                <w:szCs w:val="22"/>
+              </w:rPr>
+            </m:ctrlPr>
+          </m:sSubPr>
+          <m:e>
+            <m:r>
+              <w:rPr>
+                <w:rFonts w:ascii="Cambria Math" w:hAnsi="Cambria Math" w:cs="Arial"/>
+                <w:szCs w:val="22"/>
+              </w:rPr>
+              <m:t>A</m:t>
+            </m:r>
+          </m:e>
+          <m:sub>
+            <m:r>
+              <w:rPr>
+                <w:rFonts w:ascii="Cambria Math" w:hAnsi="Cambria Math" w:cs="Arial"/>
+                <w:szCs w:val="22"/>
+              </w:rPr>
+              <m:t>22</m:t>
+            </m:r>
+          </m:sub>
+        </m:sSub>
+      </m:oMath>
+      <w:r>
+        <w:rPr>
+          <w:szCs w:val="22"/>
+        </w:rPr>
+        <w:t xml:space="preserve"> are generated with 2x2 context module, which is essentially smaller version of 3x3 context module. Notice that every second context in a video </w:t>
+      </w:r>
+      <w:r>
+        <w:rPr>
+          <w:szCs w:val="22"/>
+        </w:rPr>
+        <w:t>horizontal line</w:t>
+      </w:r>
+      <w:r>
+        <w:rPr>
+          <w:szCs w:val="22"/>
+        </w:rPr>
+        <w:t xml:space="preserve"> should be ignored and this is achieved by generating two times lower output clock frequency. Output horizontal synchronization signal (</w:t>
+      </w:r>
+      <w:proofErr w:type="spellStart"/>
+      <w:r>
+        <w:rPr>
+          <w:szCs w:val="22"/>
+        </w:rPr>
+        <w:t>hsync</w:t>
+      </w:r>
+      <w:proofErr w:type="spellEnd"/>
+      <w:r>
+        <w:rPr>
+          <w:szCs w:val="22"/>
+        </w:rPr>
+        <w:t xml:space="preserve"> out) and pixel valid flag (de out) are generated by ignoring</w:t>
+      </w:r>
+      <w:r>
+        <w:rPr>
+          <w:szCs w:val="22"/>
+        </w:rPr>
+        <w:t xml:space="preserve"> corresponding input flags in every odd line of input pixel stream.</w:t>
+      </w:r>
+    </w:p>
+    <w:p>
+      <w:r>
+        <w:rPr>
+          <w:szCs w:val="22"/>
+        </w:rPr>
+        <w:t xml:space="preserve"> </w:t>
+      </w:r>
     </w:p>
     <w:p>
       <w:pPr>
@@ -6633,33 +7188,317 @@
           <w:rFonts w:cs="Arial"/>
           <w:szCs w:val="22"/>
         </w:rPr>
-        <w:t xml:space="preserve">. The module feeds unchanged </w:t>
-      </w:r>
+        <w:t>. The module feeds unchanged pixel stream to the KLT tracker until the stream is just before the ROI, at which moment, the stream is being written to FIFO memory. Pixel transfer is halted from KLT tracker perspective until higher level of the pyramid confirms that pyramidal guess is ready and pixel data starts being read from the FIFO.</w:t>
+      </w:r>
+    </w:p>
+    <w:p>
+      <w:pPr>
+        <w:rPr>
+          <w:rFonts w:cs="Arial"/>
+          <w:szCs w:val="22"/>
+        </w:rPr>
+      </w:pPr>
+    </w:p>
+    <w:p>
+      <w:pPr>
+        <w:rPr>
+          <w:rFonts w:cs="Arial"/>
+          <w:b/>
+          <w:szCs w:val="22"/>
+        </w:rPr>
+      </w:pPr>
+    </w:p>
+    <w:p>
+      <w:pPr>
+        <w:rPr>
+          <w:rFonts w:cs="Arial"/>
+          <w:szCs w:val="22"/>
+        </w:rPr>
+      </w:pPr>
+    </w:p>
+    <w:p>
+      <w:pPr>
+        <w:pStyle w:val="Heading2"/>
+      </w:pPr>
+      <w:r>
+        <w:t>Discussion</w:t>
+      </w:r>
+    </w:p>
+    <w:p>
+      <w:pPr>
+        <w:rPr>
+          <w:rFonts w:cs="Arial"/>
+          <w:bCs/>
+          <w:szCs w:val="22"/>
+        </w:rPr>
+      </w:pPr>
+    </w:p>
+    <w:p>
+      <w:pPr>
+        <w:rPr>
+          <w:rFonts w:cs="Arial"/>
+          <w:b/>
+          <w:bCs/>
+          <w:szCs w:val="22"/>
+        </w:rPr>
+      </w:pPr>
+      <w:r>
+        <w:rPr>
+          <w:rFonts w:cs="Arial"/>
+          <w:b/>
+          <w:bCs/>
+          <w:szCs w:val="22"/>
+        </w:rPr>
+        <w:t>Problems Encountered</w:t>
+      </w:r>
+    </w:p>
+    <w:p>
+      <w:pPr>
+        <w:rPr>
+          <w:rFonts w:cs="Arial"/>
+          <w:szCs w:val="22"/>
+        </w:rPr>
+      </w:pPr>
+    </w:p>
+    <w:p>
+      <w:pPr>
+        <w:pStyle w:val="ListParagraph"/>
+        <w:numPr>
+          <w:ilvl w:val="0"/>
+          <w:numId w:val="44"/>
+        </w:numPr>
+        <w:rPr>
+          <w:rFonts w:cs="Arial"/>
+          <w:szCs w:val="22"/>
+        </w:rPr>
+      </w:pPr>
+      <w:r>
+        <w:rPr>
+          <w:rFonts w:cs="Arial"/>
+          <w:szCs w:val="22"/>
+        </w:rPr>
+        <w:t>TCP server in used IP camera ignored every HTTP request after successfully processing the first one. This was solved by manually reconnecting with the camera after sending each request.</w:t>
+      </w:r>
+    </w:p>
+    <w:p>
+      <w:pPr>
+        <w:pStyle w:val="ListParagraph"/>
+        <w:numPr>
+          <w:ilvl w:val="0"/>
+          <w:numId w:val="44"/>
+        </w:numPr>
+        <w:rPr>
+          <w:rFonts w:cs="Arial"/>
+          <w:szCs w:val="22"/>
+        </w:rPr>
+      </w:pPr>
       <w:r>
         <w:rPr>
           <w:rFonts w:cs="Arial"/>
           <w:szCs w:val="22"/>
         </w:rPr>
         <w:lastRenderedPageBreak/>
-        <w:t>pixel stream to the KLT tracker until the stream is just before the ROI, at which moment, the stream is being written to FIFO memory. Pixel transfer is halted from KLT tracker perspective until higher level of the pyramid confirms that pyramidal guess is ready and pixel data starts being read from the FIFO.</w:t>
-      </w:r>
-    </w:p>
-    <w:p>
-      <w:pPr>
-        <w:rPr>
-          <w:rFonts w:cs="Arial"/>
-          <w:szCs w:val="22"/>
-        </w:rPr>
-      </w:pPr>
-    </w:p>
-    <w:p>
-      <w:pPr>
-        <w:rPr>
-          <w:rFonts w:cs="Arial"/>
-          <w:b/>
-          <w:szCs w:val="22"/>
-        </w:rPr>
-      </w:pPr>
+        <w:t xml:space="preserve">During early hardware tests, second video output of PC was used. Even though the display driver stated that output video signal was 1280x720 and the algorithm was parameterized for that resolution, the tracking did not work correctly. Horizontal line </w:t>
+      </w:r>
+      <w:r>
+        <w:rPr>
+          <w:rFonts w:cs="Arial"/>
+          <w:szCs w:val="22"/>
+        </w:rPr>
+        <w:t xml:space="preserve">clock cycles counter was </w:t>
+      </w:r>
+      <w:proofErr w:type="gramStart"/>
+      <w:r>
+        <w:rPr>
+          <w:rFonts w:cs="Arial"/>
+          <w:szCs w:val="22"/>
+        </w:rPr>
+        <w:t>implemented</w:t>
+      </w:r>
+      <w:proofErr w:type="gramEnd"/>
+      <w:r>
+        <w:rPr>
+          <w:rFonts w:cs="Arial"/>
+          <w:szCs w:val="22"/>
+        </w:rPr>
+        <w:t xml:space="preserve"> and it yielded unexpected results. The actual line length was 2200 clock cycles, as in 1920x1080 resolution.</w:t>
+      </w:r>
+    </w:p>
+    <w:p>
+      <w:pPr>
+        <w:pStyle w:val="ListParagraph"/>
+        <w:numPr>
+          <w:ilvl w:val="0"/>
+          <w:numId w:val="44"/>
+        </w:numPr>
+        <w:rPr>
+          <w:rFonts w:cs="Arial"/>
+          <w:szCs w:val="22"/>
+        </w:rPr>
+      </w:pPr>
+      <w:r>
+        <w:rPr>
+          <w:rFonts w:cs="Arial"/>
+          <w:szCs w:val="22"/>
+        </w:rPr>
+        <w:t xml:space="preserve">Fixed point divider was used in </w:t>
+      </w:r>
+      <m:oMath>
+        <m:r>
+          <w:rPr>
+            <w:rFonts w:ascii="Cambria Math" w:hAnsi="Cambria Math" w:cs="Arial"/>
+            <w:szCs w:val="22"/>
+          </w:rPr>
+          <m:t>linsolve.v</m:t>
+        </m:r>
+      </m:oMath>
+      <w:r>
+        <w:rPr>
+          <w:rFonts w:cs="Arial"/>
+          <w:szCs w:val="22"/>
+        </w:rPr>
+        <w:t xml:space="preserve"> module. Many</w:t>
+      </w:r>
+      <w:r>
+        <w:rPr>
+          <w:rFonts w:cs="Arial"/>
+          <w:szCs w:val="22"/>
+        </w:rPr>
+        <w:t xml:space="preserve"> </w:t>
+      </w:r>
+      <w:r>
+        <w:rPr>
+          <w:rFonts w:cs="Arial"/>
+          <w:szCs w:val="22"/>
+        </w:rPr>
+        <w:t xml:space="preserve">hours were lost forever </w:t>
+      </w:r>
+      <w:proofErr w:type="gramStart"/>
+      <w:r>
+        <w:rPr>
+          <w:rFonts w:cs="Arial"/>
+          <w:szCs w:val="22"/>
+        </w:rPr>
+        <w:t>due to the fact that</w:t>
+      </w:r>
+      <w:proofErr w:type="gramEnd"/>
+      <w:r>
+        <w:rPr>
+          <w:rFonts w:cs="Arial"/>
+          <w:szCs w:val="22"/>
+        </w:rPr>
+        <w:t xml:space="preserve"> real number radix in </w:t>
+      </w:r>
+      <w:proofErr w:type="spellStart"/>
+      <w:r>
+        <w:rPr>
+          <w:rFonts w:cs="Arial"/>
+          <w:szCs w:val="22"/>
+        </w:rPr>
+        <w:t>Vivado</w:t>
+      </w:r>
+      <w:proofErr w:type="spellEnd"/>
+      <w:r>
+        <w:rPr>
+          <w:rFonts w:cs="Arial"/>
+          <w:szCs w:val="22"/>
+        </w:rPr>
+        <w:t xml:space="preserve"> waveform window was not displaying Q59.29 fixed point number correctly.</w:t>
+      </w:r>
+      <w:r>
+        <w:rPr>
+          <w:rFonts w:cs="Arial"/>
+          <w:szCs w:val="22"/>
+        </w:rPr>
+        <w:t xml:space="preserve"> Tests with MATLAB Fixed-Point Designer showed that the results were </w:t>
+      </w:r>
+      <w:proofErr w:type="gramStart"/>
+      <w:r>
+        <w:rPr>
+          <w:rFonts w:cs="Arial"/>
+          <w:szCs w:val="22"/>
+        </w:rPr>
+        <w:t>actually valid</w:t>
+      </w:r>
+      <w:proofErr w:type="gramEnd"/>
+      <w:r>
+        <w:rPr>
+          <w:rFonts w:cs="Arial"/>
+          <w:szCs w:val="22"/>
+        </w:rPr>
+        <w:t>.</w:t>
+      </w:r>
+    </w:p>
+    <w:p>
+      <w:pPr>
+        <w:ind w:left="720"/>
+        <w:rPr>
+          <w:rFonts w:cs="Arial"/>
+          <w:szCs w:val="22"/>
+        </w:rPr>
+      </w:pPr>
+    </w:p>
+    <w:p>
+      <w:pPr>
+        <w:rPr>
+          <w:rFonts w:cs="Arial"/>
+          <w:szCs w:val="22"/>
+        </w:rPr>
+      </w:pPr>
+    </w:p>
+    <w:p>
+      <w:pPr>
+        <w:rPr>
+          <w:rFonts w:cs="Arial"/>
+          <w:b/>
+          <w:szCs w:val="22"/>
+        </w:rPr>
+      </w:pPr>
+      <w:r>
+        <w:rPr>
+          <w:rFonts w:cs="Arial"/>
+          <w:b/>
+          <w:szCs w:val="22"/>
+        </w:rPr>
+        <w:t xml:space="preserve">Engineering Resources Used </w:t>
+      </w:r>
+    </w:p>
+    <w:p>
+      <w:pPr>
+        <w:rPr>
+          <w:rFonts w:cs="Arial"/>
+          <w:szCs w:val="22"/>
+        </w:rPr>
+      </w:pPr>
+    </w:p>
+    <w:p>
+      <w:pPr>
+        <w:rPr>
+          <w:rFonts w:cs="Arial"/>
+          <w:szCs w:val="22"/>
+        </w:rPr>
+      </w:pPr>
+      <w:r>
+        <w:rPr>
+          <w:rFonts w:cs="Arial"/>
+          <w:szCs w:val="22"/>
+        </w:rPr>
+        <w:t xml:space="preserve">About </w:t>
+      </w:r>
+      <w:r>
+        <w:rPr>
+          <w:rFonts w:cs="Arial"/>
+          <w:szCs w:val="22"/>
+        </w:rPr>
+        <w:t>350</w:t>
+      </w:r>
+      <w:r>
+        <w:rPr>
+          <w:rFonts w:cs="Arial"/>
+          <w:szCs w:val="22"/>
+        </w:rPr>
+        <w:t xml:space="preserve"> hours.</w:t>
+      </w:r>
     </w:p>
     <w:p>
       <w:pPr>
@@ -6674,226 +7513,6 @@
         <w:pStyle w:val="Heading2"/>
       </w:pPr>
       <w:r>
-        <w:t>Discussion</w:t>
-      </w:r>
-    </w:p>
-    <w:p>
-      <w:pPr>
-        <w:rPr>
-          <w:rFonts w:cs="Arial"/>
-          <w:bCs/>
-          <w:szCs w:val="22"/>
-        </w:rPr>
-      </w:pPr>
-    </w:p>
-    <w:p>
-      <w:pPr>
-        <w:rPr>
-          <w:rFonts w:cs="Arial"/>
-          <w:b/>
-          <w:bCs/>
-          <w:szCs w:val="22"/>
-        </w:rPr>
-      </w:pPr>
-      <w:r>
-        <w:rPr>
-          <w:rFonts w:cs="Arial"/>
-          <w:b/>
-          <w:bCs/>
-          <w:szCs w:val="22"/>
-        </w:rPr>
-        <w:t>Problems Encountered</w:t>
-      </w:r>
-    </w:p>
-    <w:p>
-      <w:pPr>
-        <w:rPr>
-          <w:rFonts w:cs="Arial"/>
-          <w:szCs w:val="22"/>
-        </w:rPr>
-      </w:pPr>
-    </w:p>
-    <w:p>
-      <w:pPr>
-        <w:rPr>
-          <w:rFonts w:cs="Arial"/>
-          <w:szCs w:val="22"/>
-        </w:rPr>
-      </w:pPr>
-      <w:r>
-        <w:rPr>
-          <w:rFonts w:cs="Arial"/>
-          <w:szCs w:val="22"/>
-        </w:rPr>
-        <w:t>Insert text here.</w:t>
-      </w:r>
-    </w:p>
-    <w:p>
-      <w:pPr>
-        <w:rPr>
-          <w:rFonts w:cs="Arial"/>
-          <w:szCs w:val="22"/>
-        </w:rPr>
-      </w:pPr>
-    </w:p>
-    <w:p>
-      <w:pPr>
-        <w:rPr>
-          <w:rFonts w:cs="Arial"/>
-          <w:b/>
-          <w:szCs w:val="22"/>
-        </w:rPr>
-      </w:pPr>
-      <w:r>
-        <w:rPr>
-          <w:rFonts w:cs="Arial"/>
-          <w:b/>
-          <w:szCs w:val="22"/>
-        </w:rPr>
-        <w:t xml:space="preserve">Engineering Resources Used </w:t>
-      </w:r>
-    </w:p>
-    <w:p>
-      <w:pPr>
-        <w:rPr>
-          <w:rFonts w:cs="Arial"/>
-          <w:szCs w:val="22"/>
-        </w:rPr>
-      </w:pPr>
-    </w:p>
-    <w:p>
-      <w:pPr>
-        <w:rPr>
-          <w:rFonts w:cs="Arial"/>
-          <w:szCs w:val="22"/>
-        </w:rPr>
-      </w:pPr>
-      <w:r>
-        <w:rPr>
-          <w:rFonts w:cs="Arial"/>
-          <w:szCs w:val="22"/>
-        </w:rPr>
-        <w:t>Insert text here.</w:t>
-      </w:r>
-    </w:p>
-    <w:p>
-      <w:pPr>
-        <w:rPr>
-          <w:rFonts w:cs="Arial"/>
-          <w:szCs w:val="22"/>
-        </w:rPr>
-      </w:pPr>
-    </w:p>
-    <w:p>
-      <w:pPr>
-        <w:rPr>
-          <w:rFonts w:cs="Arial"/>
-          <w:b/>
-          <w:szCs w:val="22"/>
-        </w:rPr>
-      </w:pPr>
-      <w:r>
-        <w:rPr>
-          <w:rFonts w:cs="Arial"/>
-          <w:b/>
-          <w:szCs w:val="22"/>
-        </w:rPr>
-        <w:t>Marketability</w:t>
-      </w:r>
-    </w:p>
-    <w:p>
-      <w:pPr>
-        <w:rPr>
-          <w:rFonts w:cs="Arial"/>
-          <w:szCs w:val="22"/>
-        </w:rPr>
-      </w:pPr>
-    </w:p>
-    <w:p>
-      <w:pPr>
-        <w:rPr>
-          <w:rFonts w:cs="Arial"/>
-          <w:szCs w:val="22"/>
-        </w:rPr>
-      </w:pPr>
-      <w:r>
-        <w:rPr>
-          <w:rFonts w:cs="Arial"/>
-          <w:szCs w:val="22"/>
-        </w:rPr>
-        <w:t>Insert text here.</w:t>
-      </w:r>
-    </w:p>
-    <w:p>
-      <w:pPr>
-        <w:rPr>
-          <w:rFonts w:cs="Arial"/>
-          <w:szCs w:val="22"/>
-        </w:rPr>
-      </w:pPr>
-    </w:p>
-    <w:p>
-      <w:pPr>
-        <w:rPr>
-          <w:rFonts w:cs="Arial"/>
-          <w:b/>
-          <w:szCs w:val="22"/>
-        </w:rPr>
-      </w:pPr>
-      <w:r>
-        <w:rPr>
-          <w:rFonts w:cs="Arial"/>
-          <w:b/>
-          <w:szCs w:val="22"/>
-        </w:rPr>
-        <w:t>Community Feedback</w:t>
-      </w:r>
-    </w:p>
-    <w:p>
-      <w:pPr>
-        <w:rPr>
-          <w:rFonts w:cs="Arial"/>
-          <w:b/>
-          <w:szCs w:val="22"/>
-        </w:rPr>
-      </w:pPr>
-    </w:p>
-    <w:p>
-      <w:pPr>
-        <w:rPr>
-          <w:rFonts w:cs="Arial"/>
-          <w:szCs w:val="22"/>
-        </w:rPr>
-      </w:pPr>
-      <w:r>
-        <w:rPr>
-          <w:rFonts w:cs="Arial"/>
-          <w:szCs w:val="22"/>
-        </w:rPr>
-        <w:t>Insert text here.</w:t>
-      </w:r>
-    </w:p>
-    <w:p>
-      <w:pPr>
-        <w:rPr>
-          <w:rFonts w:cs="Arial"/>
-          <w:szCs w:val="22"/>
-        </w:rPr>
-      </w:pPr>
-    </w:p>
-    <w:p>
-      <w:pPr>
-        <w:rPr>
-          <w:rFonts w:cs="Arial"/>
-          <w:szCs w:val="22"/>
-        </w:rPr>
-      </w:pPr>
-    </w:p>
-    <w:p>
-      <w:pPr>
-        <w:pStyle w:val="Heading2"/>
-      </w:pPr>
-      <w:r>
         <w:t>References</w:t>
       </w:r>
     </w:p>
@@ -6908,17 +7527,248 @@
     <w:p>
       <w:pPr>
         <w:rPr>
-          <w:rFonts w:cs="Arial"/>
-          <w:szCs w:val="22"/>
-        </w:rPr>
-      </w:pPr>
-      <w:r>
-        <w:rPr>
-          <w:rFonts w:cs="Arial"/>
-          <w:szCs w:val="22"/>
-        </w:rPr>
-        <w:t>Insert text here.</w:t>
-      </w:r>
+          <w:rFonts w:ascii="NimbusRomNo9L-Regu" w:hAnsi="NimbusRomNo9L-Regu" w:cs="NimbusRomNo9L-Regu"/>
+          <w:szCs w:val="22"/>
+          <w:lang w:eastAsia="pl-PL"/>
+        </w:rPr>
+      </w:pPr>
+      <w:r>
+        <w:rPr>
+          <w:rFonts w:ascii="NimbusRomNo9L-ReguItal" w:hAnsi="NimbusRomNo9L-ReguItal" w:cs="NimbusRomNo9L-ReguItal"/>
+          <w:szCs w:val="22"/>
+          <w:lang w:eastAsia="pl-PL"/>
+        </w:rPr>
+        <w:t>AXIS V5915 PTZ Network Camera</w:t>
+      </w:r>
+      <w:r>
+        <w:rPr>
+          <w:rFonts w:ascii="NimbusRomNo9L-Regu" w:hAnsi="NimbusRomNo9L-Regu" w:cs="NimbusRomNo9L-Regu"/>
+          <w:szCs w:val="22"/>
+          <w:lang w:eastAsia="pl-PL"/>
+        </w:rPr>
+        <w:t>.</w:t>
+      </w:r>
+      <w:r>
+        <w:rPr>
+          <w:rFonts w:ascii="NimbusRomNo9L-Regu" w:hAnsi="NimbusRomNo9L-Regu" w:cs="NimbusRomNo9L-Regu"/>
+          <w:szCs w:val="22"/>
+          <w:lang w:eastAsia="pl-PL"/>
+        </w:rPr>
+        <w:t xml:space="preserve"> AXIS communications</w:t>
+      </w:r>
+    </w:p>
+    <w:p>
+      <w:pPr>
+        <w:rPr>
+          <w:rFonts w:ascii="NimbusRomNo9L-Regu" w:hAnsi="NimbusRomNo9L-Regu" w:cs="NimbusRomNo9L-Regu"/>
+          <w:szCs w:val="22"/>
+          <w:lang w:eastAsia="pl-PL"/>
+        </w:rPr>
+      </w:pPr>
+      <w:hyperlink r:id="rId21" w:history="1">
+        <w:r>
+          <w:rPr>
+            <w:rStyle w:val="Hyperlink"/>
+          </w:rPr>
+          <w:t>https://www.axis.com/files/datasheet/ds_v5915_t10136145_en_1904.pdf</w:t>
+        </w:r>
+      </w:hyperlink>
+    </w:p>
+    <w:p>
+      <w:pPr>
+        <w:rPr>
+          <w:rFonts w:ascii="NimbusRomNo9L-Regu" w:hAnsi="NimbusRomNo9L-Regu" w:cs="NimbusRomNo9L-Regu"/>
+          <w:szCs w:val="22"/>
+          <w:lang w:eastAsia="pl-PL"/>
+        </w:rPr>
+      </w:pPr>
+    </w:p>
+    <w:p>
+      <w:pPr>
+        <w:rPr>
+          <w:rFonts w:ascii="NimbusRomNo9L-Regu" w:hAnsi="NimbusRomNo9L-Regu" w:cs="NimbusRomNo9L-Regu"/>
+          <w:szCs w:val="22"/>
+          <w:lang w:eastAsia="pl-PL"/>
+        </w:rPr>
+      </w:pPr>
+      <w:r>
+        <w:rPr>
+          <w:rFonts w:ascii="NimbusRomNo9L-Regu" w:hAnsi="NimbusRomNo9L-Regu" w:cs="NimbusRomNo9L-Regu"/>
+          <w:szCs w:val="22"/>
+          <w:lang w:eastAsia="pl-PL"/>
+        </w:rPr>
+        <w:t>VAPIX Pan Tilt Zoom API. AXIS communications</w:t>
+      </w:r>
+    </w:p>
+    <w:p>
+      <w:pPr>
+        <w:rPr>
+          <w:rFonts w:ascii="NimbusRomNo9L-Regu" w:hAnsi="NimbusRomNo9L-Regu" w:cs="NimbusRomNo9L-Regu"/>
+          <w:szCs w:val="22"/>
+          <w:lang w:eastAsia="pl-PL"/>
+        </w:rPr>
+      </w:pPr>
+      <w:hyperlink r:id="rId22" w:history="1">
+        <w:r>
+          <w:rPr>
+            <w:rStyle w:val="Hyperlink"/>
+          </w:rPr>
+          <w:t>https://www.axis.com/files/manuals/vapix_ptz_52933_en_1307.pdf</w:t>
+        </w:r>
+      </w:hyperlink>
+    </w:p>
+    <w:p>
+      <w:pPr>
+        <w:rPr>
+          <w:rFonts w:ascii="NimbusRomNo9L-Regu" w:hAnsi="NimbusRomNo9L-Regu" w:cs="NimbusRomNo9L-Regu"/>
+          <w:szCs w:val="22"/>
+          <w:lang w:eastAsia="pl-PL"/>
+        </w:rPr>
+      </w:pPr>
+    </w:p>
+    <w:p>
+      <w:pPr>
+        <w:rPr>
+          <w:rFonts w:ascii="NimbusRomNo9L-Regu" w:hAnsi="NimbusRomNo9L-Regu" w:cs="NimbusRomNo9L-Regu"/>
+          <w:szCs w:val="22"/>
+          <w:lang w:eastAsia="pl-PL"/>
+        </w:rPr>
+      </w:pPr>
+      <w:r>
+        <w:rPr>
+          <w:rFonts w:ascii="NimbusRomNo9L-Regu" w:hAnsi="NimbusRomNo9L-Regu" w:cs="NimbusRomNo9L-Regu"/>
+          <w:szCs w:val="22"/>
+          <w:lang w:eastAsia="pl-PL"/>
+        </w:rPr>
+        <w:t>Zynq-7000 SoC Data Sheet. Xilinx</w:t>
+      </w:r>
+    </w:p>
+    <w:p>
+      <w:pPr>
+        <w:rPr>
+          <w:rFonts w:ascii="NimbusRomNo9L-Regu" w:hAnsi="NimbusRomNo9L-Regu" w:cs="NimbusRomNo9L-Regu"/>
+          <w:szCs w:val="22"/>
+          <w:lang w:eastAsia="pl-PL"/>
+        </w:rPr>
+      </w:pPr>
+      <w:hyperlink r:id="rId23" w:history="1">
+        <w:r>
+          <w:rPr>
+            <w:rStyle w:val="Hyperlink"/>
+          </w:rPr>
+          <w:t>https://www.xilinx.com/support/documentation/data_sheets/ds190-Zynq-7000-Overview.pdf</w:t>
+        </w:r>
+      </w:hyperlink>
+    </w:p>
+    <w:p>
+      <w:pPr>
+        <w:rPr>
+          <w:rFonts w:ascii="NimbusRomNo9L-Regu" w:hAnsi="NimbusRomNo9L-Regu" w:cs="NimbusRomNo9L-Regu"/>
+          <w:szCs w:val="22"/>
+          <w:lang w:eastAsia="pl-PL"/>
+        </w:rPr>
+      </w:pPr>
+    </w:p>
+    <w:p>
+      <w:pPr>
+        <w:autoSpaceDE w:val="0"/>
+        <w:autoSpaceDN w:val="0"/>
+        <w:adjustRightInd w:val="0"/>
+        <w:rPr>
+          <w:rFonts w:ascii="NimbusRomNo9L-Regu" w:hAnsi="NimbusRomNo9L-Regu" w:cs="NimbusRomNo9L-Regu"/>
+          <w:szCs w:val="22"/>
+          <w:lang w:eastAsia="pl-PL"/>
+        </w:rPr>
+      </w:pPr>
+      <w:r>
+        <w:rPr>
+          <w:rFonts w:ascii="NimbusRomNo9L-Regu" w:hAnsi="NimbusRomNo9L-Regu" w:cs="NimbusRomNo9L-Regu"/>
+          <w:szCs w:val="22"/>
+          <w:lang w:eastAsia="pl-PL"/>
+        </w:rPr>
+        <w:t xml:space="preserve">Pyramidal Implementation of the Lucas </w:t>
+      </w:r>
+      <w:proofErr w:type="spellStart"/>
+      <w:r>
+        <w:rPr>
+          <w:rFonts w:ascii="NimbusRomNo9L-Regu" w:hAnsi="NimbusRomNo9L-Regu" w:cs="NimbusRomNo9L-Regu"/>
+          <w:szCs w:val="22"/>
+          <w:lang w:eastAsia="pl-PL"/>
+        </w:rPr>
+        <w:t>Kanade</w:t>
+      </w:r>
+      <w:proofErr w:type="spellEnd"/>
+      <w:r>
+        <w:rPr>
+          <w:rFonts w:ascii="NimbusRomNo9L-Regu" w:hAnsi="NimbusRomNo9L-Regu" w:cs="NimbusRomNo9L-Regu"/>
+          <w:szCs w:val="22"/>
+          <w:lang w:eastAsia="pl-PL"/>
+        </w:rPr>
+        <w:t xml:space="preserve"> Feature Tracker Description</w:t>
+      </w:r>
+    </w:p>
+    <w:p>
+      <w:pPr>
+        <w:rPr>
+          <w:rFonts w:ascii="NimbusRomNo9L-Regu" w:hAnsi="NimbusRomNo9L-Regu" w:cs="NimbusRomNo9L-Regu"/>
+          <w:szCs w:val="22"/>
+          <w:lang w:eastAsia="pl-PL"/>
+        </w:rPr>
+      </w:pPr>
+      <w:proofErr w:type="gramStart"/>
+      <w:r>
+        <w:rPr>
+          <w:rFonts w:ascii="NimbusRomNo9L-Regu" w:hAnsi="NimbusRomNo9L-Regu" w:cs="NimbusRomNo9L-Regu"/>
+          <w:szCs w:val="22"/>
+          <w:lang w:val="pl-PL" w:eastAsia="pl-PL"/>
+        </w:rPr>
+        <w:t>of</w:t>
+      </w:r>
+      <w:proofErr w:type="gramEnd"/>
+      <w:r>
+        <w:rPr>
+          <w:rFonts w:ascii="NimbusRomNo9L-Regu" w:hAnsi="NimbusRomNo9L-Regu" w:cs="NimbusRomNo9L-Regu"/>
+          <w:szCs w:val="22"/>
+          <w:lang w:val="pl-PL" w:eastAsia="pl-PL"/>
+        </w:rPr>
+        <w:t xml:space="preserve"> the </w:t>
+      </w:r>
+      <w:proofErr w:type="spellStart"/>
+      <w:r>
+        <w:rPr>
+          <w:rFonts w:ascii="NimbusRomNo9L-Regu" w:hAnsi="NimbusRomNo9L-Regu" w:cs="NimbusRomNo9L-Regu"/>
+          <w:szCs w:val="22"/>
+          <w:lang w:val="pl-PL" w:eastAsia="pl-PL"/>
+        </w:rPr>
+        <w:t>algorithm</w:t>
+      </w:r>
+      <w:proofErr w:type="spellEnd"/>
+    </w:p>
+    <w:p>
+      <w:pPr>
+        <w:rPr>
+          <w:rFonts w:cs="Arial"/>
+          <w:szCs w:val="22"/>
+        </w:rPr>
+      </w:pPr>
+      <w:hyperlink r:id="rId24" w:history="1">
+        <w:r>
+          <w:rPr>
+            <w:rStyle w:val="Hyperlink"/>
+            <w:rFonts w:cs="Arial"/>
+            <w:szCs w:val="22"/>
+          </w:rPr>
+          <w:t>https://web.stanford.edu/class/cs231m/references/pyr-lucas-kanade-feature-tracker-bouget.pdf</w:t>
+        </w:r>
+      </w:hyperlink>
+    </w:p>
+    <w:p>
+      <w:pPr>
+        <w:rPr>
+          <w:rFonts w:cs="Arial"/>
+          <w:szCs w:val="22"/>
+        </w:rPr>
+      </w:pPr>
     </w:p>
     <w:p>
       <w:pPr>
@@ -6931,39 +7781,13 @@
     <w:p>
       <w:pPr>
         <w:pStyle w:val="Heading1"/>
-      </w:pPr>
-      <w:r>
-        <w:br w:type="page"/>
-      </w:r>
-      <w:r>
-        <w:lastRenderedPageBreak/>
-        <w:t xml:space="preserve">Appendix A: </w:t>
-      </w:r>
-      <w:r>
-        <w:t>{Name of Source Code File}</w:t>
-      </w:r>
-    </w:p>
-    <w:p>
-      <w:pPr>
-        <w:rPr>
-          <w:rFonts w:cs="Arial"/>
-          <w:szCs w:val="22"/>
-        </w:rPr>
-      </w:pPr>
-    </w:p>
-    <w:p>
-      <w:pPr>
         <w:rPr>
           <w:rFonts w:ascii="Courier" w:hAnsi="Courier" w:cs="Arial"/>
           <w:sz w:val="20"/>
         </w:rPr>
       </w:pPr>
       <w:r>
-        <w:rPr>
-          <w:rFonts w:ascii="Courier" w:hAnsi="Courier" w:cs="Arial"/>
-          <w:sz w:val="20"/>
-        </w:rPr>
-        <w:t>Insert text here.</w:t>
+        <w:br w:type="page"/>
       </w:r>
     </w:p>
     <w:p>
@@ -6976,10 +7800,10 @@
     </w:p>
     <w:p/>
     <w:sectPr>
-      <w:headerReference w:type="default" r:id="rId21"/>
-      <w:footerReference w:type="default" r:id="rId22"/>
-      <w:headerReference w:type="first" r:id="rId23"/>
-      <w:footerReference w:type="first" r:id="rId24"/>
+      <w:headerReference w:type="default" r:id="rId25"/>
+      <w:footerReference w:type="default" r:id="rId26"/>
+      <w:headerReference w:type="first" r:id="rId27"/>
+      <w:footerReference w:type="first" r:id="rId28"/>
       <w:pgSz w:w="12240" w:h="15840"/>
       <w:pgMar w:top="1152" w:right="1152" w:bottom="1008" w:left="1152" w:header="720" w:footer="720" w:gutter="0"/>
       <w:cols w:space="720" w:equalWidth="0">
@@ -7619,12 +8443,6 @@
       <w:gridCol w:w="7245"/>
     </w:tblGrid>
     <w:tr>
-      <w:tblPrEx>
-        <w:tblCellMar>
-          <w:top w:w="0" w:type="dxa"/>
-          <w:bottom w:w="0" w:type="dxa"/>
-        </w:tblCellMar>
-      </w:tblPrEx>
       <w:tc>
         <w:tcPr>
           <w:tcW w:w="5418" w:type="dxa"/>
@@ -7768,12 +8586,6 @@
       </w:tc>
     </w:tr>
     <w:tr>
-      <w:tblPrEx>
-        <w:tblCellMar>
-          <w:top w:w="0" w:type="dxa"/>
-          <w:bottom w:w="0" w:type="dxa"/>
-        </w:tblCellMar>
-      </w:tblPrEx>
       <w:trPr>
         <w:trHeight w:val="252"/>
       </w:trPr>
@@ -8683,7 +9495,7 @@
         <w:rFonts w:ascii="Arial" w:eastAsia="Times New Roman" w:hAnsi="Arial" w:cs="Arial" w:hint="default"/>
       </w:rPr>
     </w:lvl>
-    <w:lvl w:ilvl="1" w:tplc="04150003" w:tentative="1">
+    <w:lvl w:ilvl="1" w:tplc="04150003">
       <w:start w:val="1"/>
       <w:numFmt w:val="bullet"/>
       <w:lvlText w:val="o"/>
@@ -10102,6 +10914,50 @@
     <w:lsdException w:name="Subtitle" w:qFormat="1"/>
     <w:lsdException w:name="Strong" w:qFormat="1"/>
     <w:lsdException w:name="Emphasis" w:qFormat="1"/>
+    <w:lsdException w:name="Normal Table" w:semiHidden="1" w:unhideWhenUsed="1"/>
+    <w:lsdException w:name="Table Simple 1" w:semiHidden="1" w:unhideWhenUsed="1"/>
+    <w:lsdException w:name="Table Simple 2" w:semiHidden="1" w:unhideWhenUsed="1"/>
+    <w:lsdException w:name="Table Simple 3" w:semiHidden="1" w:unhideWhenUsed="1"/>
+    <w:lsdException w:name="Table Classic 1" w:semiHidden="1" w:unhideWhenUsed="1"/>
+    <w:lsdException w:name="Table Classic 2" w:semiHidden="1" w:unhideWhenUsed="1"/>
+    <w:lsdException w:name="Table Classic 3" w:semiHidden="1" w:unhideWhenUsed="1"/>
+    <w:lsdException w:name="Table Classic 4" w:semiHidden="1" w:unhideWhenUsed="1"/>
+    <w:lsdException w:name="Table Colorful 1" w:semiHidden="1" w:unhideWhenUsed="1"/>
+    <w:lsdException w:name="Table Colorful 2" w:semiHidden="1" w:unhideWhenUsed="1"/>
+    <w:lsdException w:name="Table Colorful 3" w:semiHidden="1" w:unhideWhenUsed="1"/>
+    <w:lsdException w:name="Table Columns 1" w:semiHidden="1" w:unhideWhenUsed="1"/>
+    <w:lsdException w:name="Table Columns 2" w:semiHidden="1" w:unhideWhenUsed="1"/>
+    <w:lsdException w:name="Table Columns 3" w:semiHidden="1" w:unhideWhenUsed="1"/>
+    <w:lsdException w:name="Table Columns 4" w:semiHidden="1" w:unhideWhenUsed="1"/>
+    <w:lsdException w:name="Table Columns 5" w:semiHidden="1" w:unhideWhenUsed="1"/>
+    <w:lsdException w:name="Table Grid 1" w:semiHidden="1" w:unhideWhenUsed="1"/>
+    <w:lsdException w:name="Table Grid 2" w:semiHidden="1" w:unhideWhenUsed="1"/>
+    <w:lsdException w:name="Table Grid 3" w:semiHidden="1" w:unhideWhenUsed="1"/>
+    <w:lsdException w:name="Table Grid 4" w:semiHidden="1" w:unhideWhenUsed="1"/>
+    <w:lsdException w:name="Table Grid 5" w:semiHidden="1" w:unhideWhenUsed="1"/>
+    <w:lsdException w:name="Table Grid 6" w:semiHidden="1" w:unhideWhenUsed="1"/>
+    <w:lsdException w:name="Table Grid 7" w:semiHidden="1" w:unhideWhenUsed="1"/>
+    <w:lsdException w:name="Table Grid 8" w:semiHidden="1" w:unhideWhenUsed="1"/>
+    <w:lsdException w:name="Table List 1" w:semiHidden="1" w:unhideWhenUsed="1"/>
+    <w:lsdException w:name="Table List 2" w:semiHidden="1" w:unhideWhenUsed="1"/>
+    <w:lsdException w:name="Table List 3" w:semiHidden="1" w:unhideWhenUsed="1"/>
+    <w:lsdException w:name="Table List 4" w:semiHidden="1" w:unhideWhenUsed="1"/>
+    <w:lsdException w:name="Table List 5" w:semiHidden="1" w:unhideWhenUsed="1"/>
+    <w:lsdException w:name="Table List 6" w:semiHidden="1" w:unhideWhenUsed="1"/>
+    <w:lsdException w:name="Table List 7" w:semiHidden="1" w:unhideWhenUsed="1"/>
+    <w:lsdException w:name="Table List 8" w:semiHidden="1" w:unhideWhenUsed="1"/>
+    <w:lsdException w:name="Table 3D effects 1" w:semiHidden="1" w:unhideWhenUsed="1"/>
+    <w:lsdException w:name="Table 3D effects 2" w:semiHidden="1" w:unhideWhenUsed="1"/>
+    <w:lsdException w:name="Table 3D effects 3" w:semiHidden="1" w:unhideWhenUsed="1"/>
+    <w:lsdException w:name="Table Contemporary" w:semiHidden="1" w:unhideWhenUsed="1"/>
+    <w:lsdException w:name="Table Elegant" w:semiHidden="1" w:unhideWhenUsed="1"/>
+    <w:lsdException w:name="Table Professional" w:semiHidden="1" w:unhideWhenUsed="1"/>
+    <w:lsdException w:name="Table Subtle 1" w:semiHidden="1" w:unhideWhenUsed="1"/>
+    <w:lsdException w:name="Table Subtle 2" w:semiHidden="1" w:unhideWhenUsed="1"/>
+    <w:lsdException w:name="Table Web 1" w:semiHidden="1" w:unhideWhenUsed="1"/>
+    <w:lsdException w:name="Table Web 2" w:semiHidden="1" w:unhideWhenUsed="1"/>
+    <w:lsdException w:name="Table Web 3" w:semiHidden="1" w:unhideWhenUsed="1"/>
+    <w:lsdException w:name="Table Theme" w:semiHidden="1" w:unhideWhenUsed="1"/>
     <w:lsdException w:name="Placeholder Text" w:semiHidden="1" w:uiPriority="99"/>
     <w:lsdException w:name="No Spacing" w:uiPriority="1" w:qFormat="1"/>
     <w:lsdException w:name="Light Shading" w:uiPriority="60"/>
@@ -10466,11 +11322,15 @@
   </w:style>
   <w:style w:type="character" w:default="1" w:styleId="DefaultParagraphFont">
     <w:name w:val="Default Paragraph Font"/>
+    <w:uiPriority w:val="1"/>
     <w:semiHidden/>
+    <w:unhideWhenUsed/>
   </w:style>
   <w:style w:type="table" w:default="1" w:styleId="TableNormal">
     <w:name w:val="Normal Table"/>
+    <w:uiPriority w:val="99"/>
     <w:semiHidden/>
+    <w:unhideWhenUsed/>
     <w:tblPr>
       <w:tblInd w:w="0" w:type="dxa"/>
       <w:tblCellMar>
@@ -10483,7 +11343,9 @@
   </w:style>
   <w:style w:type="numbering" w:default="1" w:styleId="NoList">
     <w:name w:val="No List"/>
+    <w:uiPriority w:val="99"/>
     <w:semiHidden/>
+    <w:unhideWhenUsed/>
   </w:style>
   <w:style w:type="paragraph" w:styleId="BodyText">
     <w:name w:val="Body Text"/>
@@ -11025,7 +11887,7 @@
 </file>
 
 <file path=customXml/itemProps1.xml><?xml version="1.0" encoding="utf-8"?>
-<ds:datastoreItem xmlns:ds="http://schemas.openxmlformats.org/officeDocument/2006/customXml" ds:itemID="{B38EE89A-1891-4080-BB41-2C6891A3601D}">
+<ds:datastoreItem xmlns:ds="http://schemas.openxmlformats.org/officeDocument/2006/customXml" ds:itemID="{3B5C1300-4BFF-4C84-9662-B3CBE9D04F60}">
   <ds:schemaRefs>
     <ds:schemaRef ds:uri="http://schemas.openxmlformats.org/officeDocument/2006/bibliography"/>
   </ds:schemaRefs>

</xml_diff>